<commit_message>
update: System Design Updated
</commit_message>
<xml_diff>
--- a/Mini_System_Design_Sales_Insight_Alert_System.docx
+++ b/Mini_System_Design_Sales_Insight_Alert_System.docx
@@ -84,9 +84,9 @@
         </w:rPr>
         <w:lastRenderedPageBreak/>
         <w:drawing>
-          <wp:inline distT="0" distB="0" distL="0" distR="0" wp14:anchorId="5FFE0448" wp14:editId="5DC24801">
-            <wp:extent cx="5486400" cy="3385185"/>
-            <wp:effectExtent l="0" t="0" r="0" b="5715"/>
+          <wp:inline distT="0" distB="0" distL="0" distR="0" wp14:anchorId="5FFE0448" wp14:editId="158700A4">
+            <wp:extent cx="5927906" cy="3657600"/>
+            <wp:effectExtent l="0" t="0" r="0" b="0"/>
             <wp:docPr id="34339035" name="Picture 1"/>
             <wp:cNvGraphicFramePr>
               <a:graphicFrameLocks xmlns:a="http://schemas.openxmlformats.org/drawingml/2006/main" noChangeAspect="1"/>
@@ -107,7 +107,7 @@
                   <pic:spPr>
                     <a:xfrm>
                       <a:off x="0" y="0"/>
-                      <a:ext cx="5486400" cy="3385185"/>
+                      <a:ext cx="5932061" cy="3660164"/>
                     </a:xfrm>
                     <a:prstGeom prst="rect">
                       <a:avLst/>

</xml_diff>